<commit_message>
Writing Article for April 28th 2025
</commit_message>
<xml_diff>
--- a/Articles/2025/1-Blender-Continued/2-Edit-Mode/1-The-Menus/1-The-Tools-Menu/10-The-Edge-Slide-Tool/The Edge Slide Tool.docx
+++ b/Articles/2025/1-Blender-Continued/2-Edit-Mode/1-The-Menus/1-The-Tools-Menu/10-The-Edge-Slide-Tool/The Edge Slide Tool.docx
@@ -12,6 +12,12 @@
     </w:p>
     <w:sdt>
       <w:sdtPr>
+        <w:rPr>
+          <w:rFonts w:asciiTheme="minorHAnsi" w:eastAsiaTheme="minorHAnsi" w:hAnsiTheme="minorHAnsi" w:cstheme="minorBidi"/>
+          <w:color w:val="auto"/>
+          <w:sz w:val="22"/>
+          <w:szCs w:val="22"/>
+        </w:rPr>
         <w:id w:val="-866443874"/>
         <w:docPartObj>
           <w:docPartGallery w:val="Table of Contents"/>
@@ -20,13 +26,9 @@
       </w:sdtPr>
       <w:sdtEndPr>
         <w:rPr>
-          <w:rFonts w:asciiTheme="minorHAnsi" w:eastAsiaTheme="minorHAnsi" w:hAnsiTheme="minorHAnsi" w:cstheme="minorBidi"/>
           <w:b/>
           <w:bCs/>
           <w:noProof/>
-          <w:color w:val="auto"/>
-          <w:sz w:val="22"/>
-          <w:szCs w:val="22"/>
         </w:rPr>
       </w:sdtEndPr>
       <w:sdtContent>
@@ -467,7 +469,31 @@
     </w:p>
     <w:p>
       <w:r>
-        <w:t>This is an interesting tool, in which you can slice one or more edges across faces that are sitting next to each other (adjacent faces). This tool does come with a few restrictions, dealing with the selection of edges. For example, the selection of an edge must qualify as a valid loop, so the edge needs to be closed and not open ended.</w:t>
+        <w:t xml:space="preserve">This is an interesting tool, in which you can slice one or more edges across faces that are sitting next to each other (adjacent faces). </w:t>
+      </w:r>
+      <w:r>
+        <w:t>Although, t</w:t>
+      </w:r>
+      <w:r>
+        <w:t xml:space="preserve">his tool </w:t>
+      </w:r>
+      <w:r>
+        <w:t>will</w:t>
+      </w:r>
+      <w:r>
+        <w:t xml:space="preserve"> come with a few restrictions</w:t>
+      </w:r>
+      <w:r>
+        <w:t>.</w:t>
+      </w:r>
+      <w:r>
+        <w:t xml:space="preserve"> </w:t>
+      </w:r>
+      <w:r>
+        <w:t xml:space="preserve">These restrictions deal </w:t>
+      </w:r>
+      <w:r>
+        <w:t>with the selection of edges. For example, the selection of an edge must qualify as a valid loop, so the edge needs to be closed and not open ended.</w:t>
       </w:r>
     </w:p>
     <w:p>
@@ -541,11 +567,24 @@
     </w:p>
     <w:p>
       <w:r>
-        <w:t>Once again, we can just start off with our default cube and bring it into the Edit Mode workspace.</w:t>
-      </w:r>
-    </w:p>
-    <w:p>
-      <w:r>
+        <w:t xml:space="preserve">Once again, we can just start off with our default cube and bring it into the </w:t>
+      </w:r>
+      <w:r>
+        <w:rPr>
+          <w:rStyle w:val="BlueBoldenChar"/>
+          <w:rFonts w:eastAsiaTheme="minorHAnsi"/>
+        </w:rPr>
+        <w:t>Edit</w:t>
+      </w:r>
+      <w:r>
+        <w:t xml:space="preserve"> Mode workspace.</w:t>
+      </w:r>
+    </w:p>
+    <w:p>
+      <w:r>
+        <w:rPr>
+          <w:noProof/>
+        </w:rPr>
         <w:drawing>
           <wp:inline distT="0" distB="0" distL="0" distR="0" wp14:anchorId="6E52B6FE" wp14:editId="45AF4676">
             <wp:extent cx="3648075" cy="2860507"/>
@@ -601,6 +640,9 @@
     <w:p/>
     <w:p>
       <w:r>
+        <w:rPr>
+          <w:noProof/>
+        </w:rPr>
         <w:lastRenderedPageBreak/>
         <w:drawing>
           <wp:inline distT="0" distB="0" distL="0" distR="0" wp14:anchorId="7FDEB10E" wp14:editId="1D3B6637">
@@ -714,11 +756,34 @@
     </w:p>
     <w:p>
       <w:r>
-        <w:t>If you push back on the stick, you are narrowing the top face, but if you push down on the face, you are narrowing the front face.</w:t>
-      </w:r>
-    </w:p>
-    <w:p>
-      <w:r>
+        <w:t xml:space="preserve">With this front, top edge selected, </w:t>
+      </w:r>
+      <w:proofErr w:type="gramStart"/>
+      <w:r>
+        <w:t>If</w:t>
+      </w:r>
+      <w:proofErr w:type="gramEnd"/>
+      <w:r>
+        <w:t xml:space="preserve"> you push back on the stick, you are narrowing the top face, but if you push </w:t>
+      </w:r>
+      <w:r>
+        <w:t>the stick forward- downward</w:t>
+      </w:r>
+      <w:r>
+        <w:t xml:space="preserve">, you are </w:t>
+      </w:r>
+      <w:r>
+        <w:t xml:space="preserve">working with and </w:t>
+      </w:r>
+      <w:r>
+        <w:t>narrowing the front face.</w:t>
+      </w:r>
+    </w:p>
+    <w:p>
+      <w:r>
+        <w:rPr>
+          <w:noProof/>
+        </w:rPr>
         <w:lastRenderedPageBreak/>
         <w:drawing>
           <wp:inline distT="0" distB="0" distL="0" distR="0" wp14:anchorId="0C6C6487" wp14:editId="355951F4">
@@ -769,11 +834,32 @@
     </w:p>
     <w:p>
       <w:r>
-        <w:t>You can start with your cube and select two edges, and work with both of them</w:t>
-      </w:r>
-    </w:p>
-    <w:p>
-      <w:r>
+        <w:t xml:space="preserve">You can start with your cube and </w:t>
+      </w:r>
+      <w:r>
+        <w:t xml:space="preserve">then you can </w:t>
+      </w:r>
+      <w:r>
+        <w:t>select two edges</w:t>
+      </w:r>
+      <w:r>
+        <w:t>.</w:t>
+      </w:r>
+      <w:r>
+        <w:t xml:space="preserve"> </w:t>
+      </w:r>
+      <w:r>
+        <w:t>This way we can</w:t>
+      </w:r>
+      <w:r>
+        <w:t xml:space="preserve"> work with both of them</w:t>
+      </w:r>
+    </w:p>
+    <w:p>
+      <w:r>
+        <w:rPr>
+          <w:noProof/>
+        </w:rPr>
         <w:drawing>
           <wp:inline distT="0" distB="0" distL="0" distR="0" wp14:anchorId="242501B6" wp14:editId="431E37A5">
             <wp:extent cx="2286000" cy="2628085"/>
@@ -813,11 +899,38 @@
     </w:p>
     <w:p>
       <w:r>
-        <w:t>If you pull forward on the stick, you won’t do two much more than just shrinking the height of the box, but if you push backwards, and work with that top face, you will cause the middle face to shrink to a point, and then you have something that looks like a pointed roof top.</w:t>
-      </w:r>
-    </w:p>
-    <w:p>
-      <w:r>
+        <w:t>If you pull forward on the stick, you won’t do t</w:t>
+      </w:r>
+      <w:r>
+        <w:t>oo</w:t>
+      </w:r>
+      <w:r>
+        <w:t xml:space="preserve"> much more than just shrinking the height of the box</w:t>
+      </w:r>
+      <w:r>
+        <w:t>. Because all you are doing is reducing the height of both the front and back faces. B</w:t>
+      </w:r>
+      <w:r>
+        <w:t>ut if you push backwards</w:t>
+      </w:r>
+      <w:r>
+        <w:t xml:space="preserve"> on the yellow stick</w:t>
+      </w:r>
+      <w:r>
+        <w:t xml:space="preserve">, and work with that top face, you will cause the </w:t>
+      </w:r>
+      <w:r>
+        <w:t>face in between the two edges (the top face) and this will shrink that face to a</w:t>
+      </w:r>
+      <w:r>
+        <w:t xml:space="preserve"> point, and then you have something that looks like a pointed roof top.</w:t>
+      </w:r>
+    </w:p>
+    <w:p>
+      <w:r>
+        <w:rPr>
+          <w:noProof/>
+        </w:rPr>
         <w:lastRenderedPageBreak/>
         <w:drawing>
           <wp:inline distT="0" distB="0" distL="0" distR="0" wp14:anchorId="482038A4" wp14:editId="1729B8AF">
@@ -869,11 +982,24 @@
     </w:p>
     <w:p>
       <w:r>
-        <w:t>The Edge Slide tool comes with one of those Last operation dialog boxes, and this time it pertains to the Edge slide tool.</w:t>
-      </w:r>
-    </w:p>
-    <w:p>
-      <w:r>
+        <w:t xml:space="preserve">The Edge Slide tool comes with one of those </w:t>
+      </w:r>
+      <w:r>
+        <w:rPr>
+          <w:rStyle w:val="BlueBoldenChar"/>
+          <w:rFonts w:eastAsiaTheme="minorHAnsi"/>
+        </w:rPr>
+        <w:t>Last operation dialog</w:t>
+      </w:r>
+      <w:r>
+        <w:t xml:space="preserve"> boxes, and this time it pertains to the Edge slide tool.</w:t>
+      </w:r>
+    </w:p>
+    <w:p>
+      <w:r>
+        <w:rPr>
+          <w:noProof/>
+        </w:rPr>
         <w:drawing>
           <wp:inline distT="0" distB="0" distL="0" distR="0" wp14:anchorId="29F29F9B" wp14:editId="5BE1BFC5">
             <wp:extent cx="3419952" cy="2124371"/>
@@ -913,11 +1039,48 @@
     </w:p>
     <w:p>
       <w:r>
-        <w:t>If you slide the Factor Slider back and forth, you are changing the amount of narrowness that you are giving to the face using this tool, and it is basically the same thing as if you moved the yellow stick on the Edge Slide tool back and forth.</w:t>
-      </w:r>
-    </w:p>
-    <w:p>
-      <w:r>
+        <w:t xml:space="preserve">If you slide the </w:t>
+      </w:r>
+      <w:r>
+        <w:rPr>
+          <w:rStyle w:val="BlueBoldenChar"/>
+          <w:rFonts w:eastAsiaTheme="minorHAnsi"/>
+        </w:rPr>
+        <w:t xml:space="preserve">Factor </w:t>
+      </w:r>
+      <w:r>
+        <w:t xml:space="preserve">Slider back and forth, you are changing the amount of narrowness that you are giving to the </w:t>
+      </w:r>
+      <w:r>
+        <w:t xml:space="preserve">affected </w:t>
+      </w:r>
+      <w:r>
+        <w:t>face</w:t>
+      </w:r>
+      <w:r>
+        <w:t>,</w:t>
+      </w:r>
+      <w:r>
+        <w:t xml:space="preserve"> using this tool</w:t>
+      </w:r>
+      <w:r>
+        <w:t>. This slider</w:t>
+      </w:r>
+      <w:r>
+        <w:t xml:space="preserve"> </w:t>
+      </w:r>
+      <w:r>
+        <w:t>does</w:t>
+      </w:r>
+      <w:r>
+        <w:t xml:space="preserve"> basically the same thing as if you moved the yellow stick on the Edge Slide tool back and forth.</w:t>
+      </w:r>
+    </w:p>
+    <w:p>
+      <w:r>
+        <w:rPr>
+          <w:noProof/>
+        </w:rPr>
         <w:lastRenderedPageBreak/>
         <w:drawing>
           <wp:inline distT="0" distB="0" distL="0" distR="0" wp14:anchorId="014E9C41" wp14:editId="3FCD07F6">
@@ -962,18 +1125,61 @@
     <w:p/>
     <w:p>
       <w:r>
-        <w:t>If you ticked the check box for the Even option, you would be making sure that your edge loop runs straight across an object.</w:t>
+        <w:t xml:space="preserve">If you ticked the check box for the </w:t>
+      </w:r>
+      <w:r>
+        <w:rPr>
+          <w:rStyle w:val="BlueBoldenChar"/>
+          <w:rFonts w:eastAsiaTheme="minorHAnsi"/>
+        </w:rPr>
+        <w:t>Even</w:t>
+      </w:r>
+      <w:r>
+        <w:t xml:space="preserve"> option, you would be making sure that your edge loop runs straight across an object.</w:t>
       </w:r>
     </w:p>
     <w:p/>
     <w:p>
       <w:r>
-        <w:t>Here we are taking a simple plane and extruding one of its sides to demonstrate this, so that we have two faces, one right next to the other. Then we just added a loop cut to it. You will notice that the loop cut will come in like this.</w:t>
-      </w:r>
-    </w:p>
-    <w:p>
+        <w:t>Here we are taking a simple plane and extruding one of its sides to demonstrate this</w:t>
+      </w:r>
+      <w:r>
+        <w:t xml:space="preserve">. </w:t>
+      </w:r>
+      <w:r>
+        <w:t>Extruding</w:t>
+      </w:r>
+      <w:r>
+        <w:t xml:space="preserve"> a plane in this way will make it </w:t>
+      </w:r>
+      <w:r>
+        <w:t>so that we have two faces, one right next to the other</w:t>
+      </w:r>
+      <w:r>
+        <w:t xml:space="preserve"> (adjacent faces)</w:t>
+      </w:r>
+      <w:r>
+        <w:t xml:space="preserve">. </w:t>
+      </w:r>
+      <w:r>
+        <w:t xml:space="preserve">We are going to move things around a bit on those two faces, so we have something that looks more like our </w:t>
+      </w:r>
       <w:r>
         <w:lastRenderedPageBreak/>
+        <w:t xml:space="preserve">next illustration. </w:t>
+      </w:r>
+      <w:r>
+        <w:t>Then we just added a loop cut to it. You will notice that the loop cut will come in like this.</w:t>
+      </w:r>
+      <w:r>
+        <w:t xml:space="preserve"> A tad bit bent.</w:t>
+      </w:r>
+    </w:p>
+    <w:p>
+      <w:r>
+        <w:rPr>
+          <w:noProof/>
+        </w:rPr>
         <w:drawing>
           <wp:inline distT="0" distB="0" distL="0" distR="0" wp14:anchorId="471F04BB" wp14:editId="57EC9470">
             <wp:extent cx="3401060" cy="2978819"/>
@@ -1013,11 +1219,30 @@
     </w:p>
     <w:p>
       <w:r>
-        <w:t>We can slide it down a bit using the Factor slider.</w:t>
-      </w:r>
-    </w:p>
-    <w:p>
-      <w:r>
+        <w:t xml:space="preserve">We can slide </w:t>
+      </w:r>
+      <w:r>
+        <w:t>this loop cut</w:t>
+      </w:r>
+      <w:r>
+        <w:t xml:space="preserve"> down a bit using the </w:t>
+      </w:r>
+      <w:r>
+        <w:rPr>
+          <w:rStyle w:val="BlueBoldenChar"/>
+          <w:rFonts w:eastAsiaTheme="minorHAnsi"/>
+        </w:rPr>
+        <w:t>Factor</w:t>
+      </w:r>
+      <w:r>
+        <w:t xml:space="preserve"> slider.</w:t>
+      </w:r>
+    </w:p>
+    <w:p>
+      <w:r>
+        <w:rPr>
+          <w:noProof/>
+        </w:rPr>
         <w:drawing>
           <wp:inline distT="0" distB="0" distL="0" distR="0" wp14:anchorId="216A1BA2" wp14:editId="2F639A0E">
             <wp:extent cx="4048125" cy="3658017"/>
@@ -1057,11 +1282,30 @@
     </w:p>
     <w:p>
       <w:r>
-        <w:t>Tic on the Even check box and the loop cut will jump to the top of the object.</w:t>
-      </w:r>
-    </w:p>
-    <w:p>
-      <w:r>
+        <w:t xml:space="preserve">Tic on the </w:t>
+      </w:r>
+      <w:r>
+        <w:rPr>
+          <w:rStyle w:val="BlueBoldenChar"/>
+          <w:rFonts w:eastAsiaTheme="minorHAnsi"/>
+        </w:rPr>
+        <w:t>Even</w:t>
+      </w:r>
+      <w:r>
+        <w:t xml:space="preserve"> check box and the loop cut will jump to the top of the object</w:t>
+      </w:r>
+      <w:r>
+        <w:t>, and try and even itself out</w:t>
+      </w:r>
+      <w:r>
+        <w:t>.</w:t>
+      </w:r>
+    </w:p>
+    <w:p>
+      <w:r>
+        <w:rPr>
+          <w:noProof/>
+        </w:rPr>
         <w:lastRenderedPageBreak/>
         <w:drawing>
           <wp:inline distT="0" distB="0" distL="0" distR="0" wp14:anchorId="1442DE2C" wp14:editId="6451F97A">
@@ -1102,11 +1346,47 @@
     </w:p>
     <w:p>
       <w:r>
-        <w:t>With the Even Check box checked, we can now take advantage of the checkbox below it to flip the Even Setting. You will see that it attempts to even out the line between the two faces.</w:t>
-      </w:r>
-    </w:p>
-    <w:p>
-      <w:r>
+        <w:t xml:space="preserve">With the </w:t>
+      </w:r>
+      <w:r>
+        <w:rPr>
+          <w:rStyle w:val="BlueBoldenChar"/>
+          <w:rFonts w:eastAsiaTheme="minorHAnsi"/>
+        </w:rPr>
+        <w:t>Even</w:t>
+      </w:r>
+      <w:r>
+        <w:t xml:space="preserve"> Check box checked, we can now take advantage of the checkbox below it to </w:t>
+      </w:r>
+      <w:r>
+        <w:rPr>
+          <w:rStyle w:val="BlueBoldenChar"/>
+          <w:rFonts w:eastAsiaTheme="minorHAnsi"/>
+        </w:rPr>
+        <w:t>flip</w:t>
+      </w:r>
+      <w:r>
+        <w:t xml:space="preserve"> the </w:t>
+      </w:r>
+      <w:r>
+        <w:rPr>
+          <w:rStyle w:val="BlueBoldenChar"/>
+          <w:rFonts w:eastAsiaTheme="minorHAnsi"/>
+        </w:rPr>
+        <w:t>Even</w:t>
+      </w:r>
+      <w:r>
+        <w:t xml:space="preserve"> Setting. You will see that </w:t>
+      </w:r>
+      <w:r>
+        <w:t>will jump to a new location on the two faces, but still try to even itself out.</w:t>
+      </w:r>
+    </w:p>
+    <w:p>
+      <w:r>
+        <w:rPr>
+          <w:noProof/>
+        </w:rPr>
         <w:lastRenderedPageBreak/>
         <w:drawing>
           <wp:inline distT="0" distB="0" distL="0" distR="0" wp14:anchorId="199656CC" wp14:editId="56ED2220">
@@ -1158,10 +1438,31 @@
         <w:t>Clamp</w:t>
       </w:r>
       <w:r>
-        <w:t xml:space="preserve"> checkbox is actually better illustrated with the cube. Here we have the Clamp setting on, and we have moved our top face into this position with the edge slide tool. </w:t>
-      </w:r>
-      <w:r>
-        <w:t>If you uncheck the clamp tool now, you really won’t see much difference. That is because it is clamping down this first position so that you can make another move. So, now with the first move made just select the back edge and bring that down</w:t>
+        <w:t xml:space="preserve"> checkbox is actually better illustrated with the cube. Here we have the Clamp setting on, and we have </w:t>
+      </w:r>
+      <w:r>
+        <w:t>narrowed</w:t>
+      </w:r>
+      <w:r>
+        <w:t xml:space="preserve"> our top face into this position with the edge slide tool. </w:t>
+      </w:r>
+      <w:r>
+        <w:t>If you uncheck the clamp tool now, you really won’t see much difference. That is because it is clamping down this first position so that you can make another move. So, now with the first move made just select the back edge</w:t>
+      </w:r>
+      <w:r>
+        <w:t>, on this cube,</w:t>
+      </w:r>
+      <w:r>
+        <w:t xml:space="preserve"> and bring that </w:t>
+      </w:r>
+      <w:r>
+        <w:t xml:space="preserve">edge </w:t>
+      </w:r>
+      <w:r>
+        <w:t>down</w:t>
+      </w:r>
+      <w:r>
+        <w:t>ward into a new position.</w:t>
       </w:r>
       <w:r>
         <w:t xml:space="preserve"> </w:t>
@@ -1170,6 +1471,9 @@
     <w:p/>
     <w:p>
       <w:r>
+        <w:rPr>
+          <w:noProof/>
+        </w:rPr>
         <w:lastRenderedPageBreak/>
         <w:drawing>
           <wp:inline distT="0" distB="0" distL="0" distR="0" wp14:anchorId="4906BD96" wp14:editId="0AFF1759">
@@ -1212,9 +1516,15 @@
       <w:r>
         <w:t>Now un Clamp that second movement by unchecking the box and you will see that the edge jumps back to its original position.</w:t>
       </w:r>
-    </w:p>
-    <w:p>
-      <w:r>
+      <w:r>
+        <w:t xml:space="preserve"> So, it is unclamping itself and negating that second move.</w:t>
+      </w:r>
+    </w:p>
+    <w:p>
+      <w:r>
+        <w:rPr>
+          <w:noProof/>
+        </w:rPr>
         <w:drawing>
           <wp:inline distT="0" distB="0" distL="0" distR="0" wp14:anchorId="186A5F1C" wp14:editId="2A9BF964">
             <wp:extent cx="3162830" cy="3789184"/>
@@ -1265,7 +1575,25 @@
         <w:t>Mirror Editing</w:t>
       </w:r>
       <w:r>
-        <w:t xml:space="preserve"> is something that would be used if you had cut the object in half, and was working from one side of the object and having Blender automatically and simultaneously building the other side of the object based on your movements on the one side. We are not quite there yet, so for now we will just skip over that.</w:t>
+        <w:t xml:space="preserve"> </w:t>
+      </w:r>
+      <w:r>
+        <w:t xml:space="preserve">checkbox, </w:t>
+      </w:r>
+      <w:r>
+        <w:t xml:space="preserve">is something that would be used if you had cut the object in half, and was working from one side of the object and having Blender automatically and simultaneously building the other side of the object based on your movements on the </w:t>
+      </w:r>
+      <w:r>
+        <w:t>first</w:t>
+      </w:r>
+      <w:r>
+        <w:t xml:space="preserve"> side. We are not quite there yet, so for now we will just skip over </w:t>
+      </w:r>
+      <w:r>
+        <w:t>this setting</w:t>
+      </w:r>
+      <w:r>
+        <w:t>.</w:t>
       </w:r>
     </w:p>
     <w:p>
@@ -1280,13 +1608,25 @@
         <w:t>Correct UV</w:t>
       </w:r>
       <w:r>
-        <w:t xml:space="preserve"> setting either until you start to get into adding 2D textures to the 3D model, and this </w:t>
+        <w:t xml:space="preserve"> setting either</w:t>
+      </w:r>
+      <w:r>
+        <w:t>,</w:t>
+      </w:r>
+      <w:r>
+        <w:t xml:space="preserve"> until you start to get into adding 2D textures to the 3D model, and this </w:t>
       </w:r>
       <w:r>
         <w:t xml:space="preserve">corrective check box </w:t>
       </w:r>
       <w:r>
-        <w:t xml:space="preserve">would help with issues from image distortions during these </w:t>
+        <w:t xml:space="preserve">would help with issues </w:t>
+      </w:r>
+      <w:r>
+        <w:t xml:space="preserve">resulting </w:t>
+      </w:r>
+      <w:r>
+        <w:t xml:space="preserve">from image distortions during these </w:t>
       </w:r>
       <w:r>
         <w:t xml:space="preserve">addition of textures type of </w:t>
@@ -1307,7 +1647,30 @@
     </w:p>
     <w:p>
       <w:r>
-        <w:t>The vertex slide tool isn’t too much different from the Edge slide tool, except that you will move into Vertex selection mode, and deal with vertices, instead of edges.</w:t>
+        <w:t xml:space="preserve">The </w:t>
+      </w:r>
+      <w:r>
+        <w:rPr>
+          <w:rStyle w:val="BlueBoldenChar"/>
+          <w:rFonts w:eastAsiaTheme="minorHAnsi"/>
+        </w:rPr>
+        <w:t>Vertex Slide</w:t>
+      </w:r>
+      <w:r>
+        <w:t xml:space="preserve"> </w:t>
+      </w:r>
+      <w:r>
+        <w:t xml:space="preserve">tool isn’t too much different from the Edge slide tool, except that you will move into </w:t>
+      </w:r>
+      <w:r>
+        <w:rPr>
+          <w:rStyle w:val="BlueBoldenChar"/>
+          <w:rFonts w:eastAsiaTheme="minorHAnsi"/>
+        </w:rPr>
+        <w:t>Vertex</w:t>
+      </w:r>
+      <w:r>
+        <w:t xml:space="preserve"> selection mode, and deal with vertices, instead of edges.</w:t>
       </w:r>
     </w:p>
     <w:p>
@@ -1378,6 +1741,9 @@
     </w:p>
     <w:p>
       <w:r>
+        <w:rPr>
+          <w:noProof/>
+        </w:rPr>
         <w:lastRenderedPageBreak/>
         <w:drawing>
           <wp:inline distT="0" distB="0" distL="0" distR="0" wp14:anchorId="6AA32F46" wp14:editId="617BA71D">

</xml_diff>